<commit_message>
Null object cannot be converted to value type Error
</commit_message>
<xml_diff>
--- a/Exams/ProblemDiscription.docx
+++ b/Exams/ProblemDiscription.docx
@@ -1494,11 +1494,13 @@
         </w:numPr>
         <w:jc w:val="both"/>
         <w:rPr>
+          <w:highlight w:val="yellow"/>
           <w:lang w:val="sq-AL"/>
         </w:rPr>
       </w:pPr>
       <w:r>
         <w:rPr>
+          <w:highlight w:val="yellow"/>
           <w:lang w:val="sq-AL"/>
         </w:rPr>
         <w:t xml:space="preserve">Has </w:t>
@@ -1506,12 +1508,14 @@
       <w:r>
         <w:rPr>
           <w:rStyle w:val="CodeChar"/>
+          <w:highlight w:val="yellow"/>
           <w:lang w:val="sq-AL"/>
         </w:rPr>
         <w:t>UserId</w:t>
       </w:r>
       <w:r>
         <w:rPr>
+          <w:highlight w:val="yellow"/>
           <w:lang w:val="sq-AL"/>
         </w:rPr>
         <w:t xml:space="preserve"> – a </w:t>
@@ -1519,6 +1523,7 @@
       <w:r>
         <w:rPr>
           <w:b/>
+          <w:highlight w:val="yellow"/>
         </w:rPr>
         <w:t>string</w:t>
       </w:r>
@@ -1532,11 +1537,13 @@
         </w:numPr>
         <w:jc w:val="both"/>
         <w:rPr>
+          <w:highlight w:val="yellow"/>
           <w:lang w:val="sq-AL"/>
         </w:rPr>
       </w:pPr>
       <w:r>
         <w:rPr>
+          <w:highlight w:val="yellow"/>
           <w:lang w:val="sq-AL"/>
         </w:rPr>
         <w:t xml:space="preserve">Has </w:t>
@@ -1544,12 +1551,14 @@
       <w:r>
         <w:rPr>
           <w:rStyle w:val="CodeChar"/>
+          <w:highlight w:val="yellow"/>
           <w:lang w:val="sq-AL"/>
         </w:rPr>
         <w:t>User</w:t>
       </w:r>
       <w:r>
         <w:rPr>
+          <w:highlight w:val="yellow"/>
           <w:lang w:val="sq-AL"/>
         </w:rPr>
         <w:t xml:space="preserve"> – a </w:t>
@@ -1557,11 +1566,13 @@
       <w:r>
         <w:rPr>
           <w:rStyle w:val="CodeChar"/>
+          <w:highlight w:val="yellow"/>
         </w:rPr>
         <w:t>User</w:t>
       </w:r>
       <w:r>
         <w:rPr>
+          <w:highlight w:val="yellow"/>
           <w:lang w:val="sq-AL"/>
         </w:rPr>
         <w:t xml:space="preserve"> object</w:t>
@@ -1575,22 +1586,33 @@
           <w:numId w:val="21"/>
         </w:numPr>
         <w:jc w:val="both"/>
-      </w:pPr>
-      <w:r>
+        <w:rPr>
+          <w:highlight w:val="yellow"/>
+        </w:rPr>
+      </w:pPr>
+      <w:r>
+        <w:rPr>
+          <w:highlight w:val="yellow"/>
+        </w:rPr>
         <w:t xml:space="preserve">Has </w:t>
       </w:r>
       <w:r>
         <w:rPr>
           <w:b/>
+          <w:highlight w:val="yellow"/>
         </w:rPr>
         <w:t xml:space="preserve">CardId </w:t>
       </w:r>
       <w:r>
+        <w:rPr>
+          <w:highlight w:val="yellow"/>
+        </w:rPr>
         <w:t xml:space="preserve">– an </w:t>
       </w:r>
       <w:r>
         <w:rPr>
           <w:b/>
+          <w:highlight w:val="yellow"/>
         </w:rPr>
         <w:t>int</w:t>
       </w:r>
@@ -1603,29 +1625,41 @@
           <w:numId w:val="21"/>
         </w:numPr>
         <w:jc w:val="both"/>
-      </w:pPr>
-      <w:r>
+        <w:rPr>
+          <w:highlight w:val="yellow"/>
+        </w:rPr>
+      </w:pPr>
+      <w:r>
+        <w:rPr>
+          <w:highlight w:val="yellow"/>
+        </w:rPr>
         <w:t xml:space="preserve">Has </w:t>
       </w:r>
       <w:r>
         <w:rPr>
           <w:rStyle w:val="CodeChar"/>
+          <w:highlight w:val="yellow"/>
           <w:lang w:val="sq-AL"/>
         </w:rPr>
         <w:t>Card</w:t>
       </w:r>
       <w:r>
+        <w:rPr>
+          <w:highlight w:val="yellow"/>
+        </w:rPr>
         <w:t xml:space="preserve"> – a </w:t>
       </w:r>
       <w:r>
         <w:rPr>
           <w:rStyle w:val="CodeChar"/>
+          <w:highlight w:val="yellow"/>
           <w:lang w:val="sq-AL"/>
         </w:rPr>
         <w:t>Card</w:t>
       </w:r>
       <w:r>
         <w:rPr>
+          <w:highlight w:val="yellow"/>
           <w:lang w:val="sq-AL"/>
         </w:rPr>
         <w:t xml:space="preserve"> object</w:t>
@@ -1636,27 +1670,41 @@
         <w:jc w:val="both"/>
       </w:pPr>
       <w:r>
+        <w:rPr>
+          <w:highlight w:val="yellow"/>
+        </w:rPr>
         <w:t xml:space="preserve">Implement the entities with the </w:t>
       </w:r>
       <w:r>
         <w:rPr>
           <w:b/>
+          <w:highlight w:val="yellow"/>
         </w:rPr>
         <w:t>correct datatypes</w:t>
       </w:r>
       <w:r>
+        <w:rPr>
+          <w:highlight w:val="yellow"/>
+        </w:rPr>
         <w:t xml:space="preserve"> and </w:t>
       </w:r>
       <w:r>
+        <w:rPr>
+          <w:highlight w:val="yellow"/>
+        </w:rPr>
         <w:t xml:space="preserve">their </w:t>
       </w:r>
       <w:r>
         <w:rPr>
           <w:b/>
+          <w:highlight w:val="yellow"/>
         </w:rPr>
         <w:t>relations</w:t>
       </w:r>
       <w:r>
+        <w:rPr>
+          <w:highlight w:val="yellow"/>
+        </w:rPr>
         <w:t>.</w:t>
       </w:r>
       <w:r>
@@ -1679,6 +1727,9 @@
         <w:jc w:val="both"/>
       </w:pPr>
       <w:r>
+        <w:rPr>
+          <w:highlight w:val="yellow"/>
+        </w:rPr>
         <w:t>Index Page (logged-out user)</w:t>
       </w:r>
     </w:p>
@@ -1735,6 +1786,9 @@
         <w:pStyle w:val="Heading3"/>
       </w:pPr>
       <w:r>
+        <w:rPr>
+          <w:highlight w:val="yellow"/>
+        </w:rPr>
         <w:t>Login Page (logged-out user)</w:t>
       </w:r>
     </w:p>
@@ -1794,6 +1848,9 @@
         <w:pStyle w:val="Heading3"/>
       </w:pPr>
       <w:r>
+        <w:rPr>
+          <w:highlight w:val="yellow"/>
+        </w:rPr>
         <w:lastRenderedPageBreak/>
         <w:t>Register Page (logged-out user)</w:t>
       </w:r>
@@ -1852,17 +1909,32 @@
     <w:p>
       <w:pPr>
         <w:pStyle w:val="Heading3"/>
-      </w:pPr>
-      <w:r>
+        <w:rPr>
+          <w:lang w:val="bg-BG"/>
+        </w:rPr>
+      </w:pPr>
+      <w:r>
+        <w:rPr>
+          <w:highlight w:val="yellow"/>
+        </w:rPr>
         <w:t>/</w:t>
       </w:r>
       <w:r>
+        <w:rPr>
+          <w:highlight w:val="yellow"/>
+        </w:rPr>
         <w:t>Cards</w:t>
       </w:r>
       <w:r>
+        <w:rPr>
+          <w:highlight w:val="yellow"/>
+        </w:rPr>
         <w:t>/All</w:t>
       </w:r>
       <w:r>
+        <w:rPr>
+          <w:highlight w:val="yellow"/>
+        </w:rPr>
         <w:t xml:space="preserve"> (logged-in user)</w:t>
       </w:r>
     </w:p>
@@ -1923,30 +1995,40 @@
         <w:rPr>
           <w:b/>
           <w:bCs/>
+          <w:highlight w:val="yellow"/>
         </w:rPr>
         <w:t>NOTE</w:t>
       </w:r>
       <w:r>
+        <w:rPr>
+          <w:highlight w:val="yellow"/>
+        </w:rPr>
         <w:t xml:space="preserve">: </w:t>
       </w:r>
       <w:r>
+        <w:rPr>
+          <w:highlight w:val="yellow"/>
+        </w:rPr>
         <w:t xml:space="preserve">If the user is logged in and he tries to go the home page, the application must redirect him to the </w:t>
       </w:r>
       <w:r>
         <w:rPr>
           <w:b/>
+          <w:highlight w:val="yellow"/>
         </w:rPr>
         <w:t>/</w:t>
       </w:r>
       <w:r>
         <w:rPr>
           <w:b/>
+          <w:highlight w:val="yellow"/>
         </w:rPr>
         <w:t>Cards</w:t>
       </w:r>
       <w:r>
         <w:rPr>
           <w:b/>
+          <w:highlight w:val="yellow"/>
         </w:rPr>
         <w:t>/All</w:t>
       </w:r>
@@ -1956,6 +2038,9 @@
         <w:pStyle w:val="Heading3"/>
       </w:pPr>
       <w:r>
+        <w:rPr>
+          <w:highlight w:val="yellow"/>
+        </w:rPr>
         <w:lastRenderedPageBreak/>
         <w:t>/Cards/Collection (logged-in user)</w:t>
       </w:r>
@@ -2007,15 +2092,27 @@
         <w:pStyle w:val="Heading3"/>
       </w:pPr>
       <w:r>
+        <w:rPr>
+          <w:highlight w:val="yellow"/>
+        </w:rPr>
         <w:t>/</w:t>
       </w:r>
       <w:r>
+        <w:rPr>
+          <w:highlight w:val="yellow"/>
+        </w:rPr>
         <w:t>Cards</w:t>
       </w:r>
       <w:r>
+        <w:rPr>
+          <w:highlight w:val="yellow"/>
+        </w:rPr>
         <w:t>/Add</w:t>
       </w:r>
       <w:r>
+        <w:rPr>
+          <w:highlight w:val="yellow"/>
+        </w:rPr>
         <w:t xml:space="preserve"> (logged-in user)</w:t>
       </w:r>
       <w:r>
@@ -4797,7 +4894,7 @@
                                 <wp:extent cx="168271" cy="200025"/>
                                 <wp:effectExtent l="0" t="0" r="3810" b="0"/>
                                 <wp:docPr id="9" name="Picture 9">
-                                  <a:hlinkClick xmlns:a="http://schemas.openxmlformats.org/drawingml/2006/main" r:id="rId4"/>
+                                  <a:hlinkClick xmlns:a="http://schemas.openxmlformats.org/drawingml/2006/main" r:id="rId1"/>
                                 </wp:docPr>
                                 <wp:cNvGraphicFramePr/>
                                 <a:graphic xmlns:a="http://schemas.openxmlformats.org/drawingml/2006/main">
@@ -4805,7 +4902,7 @@
                                     <pic:pic xmlns:pic="http://schemas.openxmlformats.org/drawingml/2006/picture">
                                       <pic:nvPicPr>
                                         <pic:cNvPr id="14" name="Picture 14">
-                                          <a:hlinkClick r:id="rId4"/>
+                                          <a:hlinkClick r:id="rId1"/>
                                         </pic:cNvPr>
                                         <pic:cNvPicPr/>
                                       </pic:nvPicPr>
@@ -5350,7 +5447,7 @@
                           <wp:extent cx="161777" cy="200025"/>
                           <wp:effectExtent l="0" t="0" r="0" b="0"/>
                           <wp:docPr id="6" name="Picture 6">
-                            <a:hlinkClick xmlns:a="http://schemas.openxmlformats.org/drawingml/2006/main" r:id="rId6"/>
+                            <a:hlinkClick xmlns:a="http://schemas.openxmlformats.org/drawingml/2006/main" r:id="rId27"/>
                           </wp:docPr>
                           <wp:cNvGraphicFramePr/>
                           <a:graphic xmlns:a="http://schemas.openxmlformats.org/drawingml/2006/main">
@@ -5358,12 +5455,12 @@
                               <pic:pic xmlns:pic="http://schemas.openxmlformats.org/drawingml/2006/picture">
                                 <pic:nvPicPr>
                                   <pic:cNvPr id="16" name="Picture 16">
-                                    <a:hlinkClick r:id="rId6"/>
+                                    <a:hlinkClick r:id="rId27"/>
                                   </pic:cNvPr>
                                   <pic:cNvPicPr/>
                                 </pic:nvPicPr>
                                 <pic:blipFill>
-                                  <a:blip r:embed="rId7">
+                                  <a:blip r:embed="rId28">
                                     <a:extLst>
                                       <a:ext uri="{28A0092B-C50C-407E-A947-70E740481C1C}">
                                         <a14:useLocalDpi xmlns:a14="http://schemas.microsoft.com/office/drawing/2010/main" val="0"/>
@@ -5420,7 +5517,7 @@
                                   <pic:cNvPicPr/>
                                 </pic:nvPicPr>
                                 <pic:blipFill>
-                                  <a:blip r:embed="rId8">
+                                  <a:blip r:embed="rId29">
                                     <a:extLst>
                                       <a:ext uri="{28A0092B-C50C-407E-A947-70E740481C1C}">
                                         <a14:useLocalDpi xmlns:a14="http://schemas.microsoft.com/office/drawing/2010/main" val="0"/>
@@ -5465,7 +5562,7 @@
                           <wp:extent cx="200025" cy="200025"/>
                           <wp:effectExtent l="0" t="0" r="9525" b="9525"/>
                           <wp:docPr id="10" name="Picture 10" title="Software University @ Facebook">
-                            <a:hlinkClick xmlns:a="http://schemas.openxmlformats.org/drawingml/2006/main" r:id="rId9"/>
+                            <a:hlinkClick xmlns:a="http://schemas.openxmlformats.org/drawingml/2006/main" r:id="rId30"/>
                           </wp:docPr>
                           <wp:cNvGraphicFramePr/>
                           <a:graphic xmlns:a="http://schemas.openxmlformats.org/drawingml/2006/main">
@@ -5473,12 +5570,12 @@
                               <pic:pic xmlns:pic="http://schemas.openxmlformats.org/drawingml/2006/picture">
                                 <pic:nvPicPr>
                                   <pic:cNvPr id="95" name="Picture 11" title="Software University @ Facebook">
-                                    <a:hlinkClick r:id="rId9"/>
+                                    <a:hlinkClick r:id="rId30"/>
                                   </pic:cNvPr>
                                   <pic:cNvPicPr/>
                                 </pic:nvPicPr>
                                 <pic:blipFill>
-                                  <a:blip r:embed="rId10"/>
+                                  <a:blip r:embed="rId31"/>
                                   <a:stretch>
                                     <a:fillRect/>
                                   </a:stretch>
@@ -5516,7 +5613,7 @@
                           <wp:extent cx="200025" cy="200025"/>
                           <wp:effectExtent l="0" t="0" r="9525" b="9525"/>
                           <wp:docPr id="13" name="Picture 13" title="Software University @ Twitter">
-                            <a:hlinkClick xmlns:a="http://schemas.openxmlformats.org/drawingml/2006/main" r:id="rId11"/>
+                            <a:hlinkClick xmlns:a="http://schemas.openxmlformats.org/drawingml/2006/main" r:id="rId32"/>
                           </wp:docPr>
                           <wp:cNvGraphicFramePr/>
                           <a:graphic xmlns:a="http://schemas.openxmlformats.org/drawingml/2006/main">
@@ -5524,12 +5621,12 @@
                               <pic:pic xmlns:pic="http://schemas.openxmlformats.org/drawingml/2006/picture">
                                 <pic:nvPicPr>
                                   <pic:cNvPr id="96" name="Picture 16" title="Software University @ Twitter">
-                                    <a:hlinkClick r:id="rId11"/>
+                                    <a:hlinkClick r:id="rId32"/>
                                   </pic:cNvPr>
                                   <pic:cNvPicPr/>
                                 </pic:nvPicPr>
                                 <pic:blipFill>
-                                  <a:blip r:embed="rId12"/>
+                                  <a:blip r:embed="rId33"/>
                                   <a:stretch>
                                     <a:fillRect/>
                                   </a:stretch>
@@ -5567,7 +5664,7 @@
                           <wp:extent cx="200025" cy="200025"/>
                           <wp:effectExtent l="0" t="0" r="9525" b="9525"/>
                           <wp:docPr id="15" name="Picture 15" title="Software University @ YouTube">
-                            <a:hlinkClick xmlns:a="http://schemas.openxmlformats.org/drawingml/2006/main" r:id="rId13"/>
+                            <a:hlinkClick xmlns:a="http://schemas.openxmlformats.org/drawingml/2006/main" r:id="rId34"/>
                           </wp:docPr>
                           <wp:cNvGraphicFramePr/>
                           <a:graphic xmlns:a="http://schemas.openxmlformats.org/drawingml/2006/main">
@@ -5575,12 +5672,12 @@
                               <pic:pic xmlns:pic="http://schemas.openxmlformats.org/drawingml/2006/picture">
                                 <pic:nvPicPr>
                                   <pic:cNvPr id="97" name="Picture 23" title="Software University @ YouTube">
-                                    <a:hlinkClick r:id="rId13"/>
+                                    <a:hlinkClick r:id="rId34"/>
                                   </pic:cNvPr>
                                   <pic:cNvPicPr/>
                                 </pic:nvPicPr>
                                 <pic:blipFill>
-                                  <a:blip r:embed="rId14"/>
+                                  <a:blip r:embed="rId35"/>
                                   <a:stretch>
                                     <a:fillRect/>
                                   </a:stretch>
@@ -5618,7 +5715,7 @@
                           <wp:extent cx="201600" cy="201600"/>
                           <wp:effectExtent l="0" t="0" r="8255" b="8255"/>
                           <wp:docPr id="28" name="Picture 28">
-                            <a:hlinkClick xmlns:a="http://schemas.openxmlformats.org/drawingml/2006/main" r:id="rId15"/>
+                            <a:hlinkClick xmlns:a="http://schemas.openxmlformats.org/drawingml/2006/main" r:id="rId36"/>
                           </wp:docPr>
                           <wp:cNvGraphicFramePr/>
                           <a:graphic xmlns:a="http://schemas.openxmlformats.org/drawingml/2006/main">
@@ -5626,12 +5723,12 @@
                               <pic:pic xmlns:pic="http://schemas.openxmlformats.org/drawingml/2006/picture">
                                 <pic:nvPicPr>
                                   <pic:cNvPr id="98" name="Picture 25" title="Software University @ Google+">
-                                    <a:hlinkClick r:id="rId15"/>
+                                    <a:hlinkClick r:id="rId36"/>
                                   </pic:cNvPr>
                                   <pic:cNvPicPr/>
                                 </pic:nvPicPr>
                                 <pic:blipFill>
-                                  <a:blip r:embed="rId16">
+                                  <a:blip r:embed="rId37">
                                     <a:extLst>
                                       <a:ext uri="{28A0092B-C50C-407E-A947-70E740481C1C}">
                                         <a14:useLocalDpi xmlns:a14="http://schemas.microsoft.com/office/drawing/2010/main" val="0"/>
@@ -5675,7 +5772,7 @@
                           <wp:extent cx="200025" cy="200025"/>
                           <wp:effectExtent l="0" t="0" r="9525" b="9525"/>
                           <wp:docPr id="29" name="Picture 29">
-                            <a:hlinkClick xmlns:a="http://schemas.openxmlformats.org/drawingml/2006/main" r:id="rId17"/>
+                            <a:hlinkClick xmlns:a="http://schemas.openxmlformats.org/drawingml/2006/main" r:id="rId38"/>
                           </wp:docPr>
                           <wp:cNvGraphicFramePr/>
                           <a:graphic xmlns:a="http://schemas.openxmlformats.org/drawingml/2006/main">
@@ -5683,12 +5780,12 @@
                               <pic:pic xmlns:pic="http://schemas.openxmlformats.org/drawingml/2006/picture">
                                 <pic:nvPicPr>
                                   <pic:cNvPr id="29" name="Picture 29" title="Software University @ LinkedIn">
-                                    <a:hlinkClick r:id="rId17"/>
+                                    <a:hlinkClick r:id="rId38"/>
                                   </pic:cNvPr>
                                   <pic:cNvPicPr/>
                                 </pic:nvPicPr>
                                 <pic:blipFill>
-                                  <a:blip r:embed="rId18">
+                                  <a:blip r:embed="rId39">
                                     <a:extLst>
                                       <a:ext uri="{28A0092B-C50C-407E-A947-70E740481C1C}">
                                         <a14:useLocalDpi xmlns:a14="http://schemas.microsoft.com/office/drawing/2010/main" val="0"/>
@@ -5732,7 +5829,7 @@
                           <wp:extent cx="200025" cy="200025"/>
                           <wp:effectExtent l="0" t="0" r="9525" b="9525"/>
                           <wp:docPr id="30" name="Picture 30" title="Software University @ SlideShare">
-                            <a:hlinkClick xmlns:a="http://schemas.openxmlformats.org/drawingml/2006/main" r:id="rId19"/>
+                            <a:hlinkClick xmlns:a="http://schemas.openxmlformats.org/drawingml/2006/main" r:id="rId40"/>
                           </wp:docPr>
                           <wp:cNvGraphicFramePr/>
                           <a:graphic xmlns:a="http://schemas.openxmlformats.org/drawingml/2006/main">
@@ -5740,12 +5837,12 @@
                               <pic:pic xmlns:pic="http://schemas.openxmlformats.org/drawingml/2006/picture">
                                 <pic:nvPicPr>
                                   <pic:cNvPr id="101" name="Picture 99" title="Software University @ SlideShare">
-                                    <a:hlinkClick r:id="rId19"/>
+                                    <a:hlinkClick r:id="rId40"/>
                                   </pic:cNvPr>
                                   <pic:cNvPicPr/>
                                 </pic:nvPicPr>
                                 <pic:blipFill>
-                                  <a:blip r:embed="rId20"/>
+                                  <a:blip r:embed="rId41"/>
                                   <a:stretch>
                                     <a:fillRect/>
                                   </a:stretch>
@@ -5783,7 +5880,7 @@
                           <wp:extent cx="201600" cy="201600"/>
                           <wp:effectExtent l="0" t="0" r="8255" b="8255"/>
                           <wp:docPr id="31" name="Picture 31">
-                            <a:hlinkClick xmlns:a="http://schemas.openxmlformats.org/drawingml/2006/main" r:id="rId21"/>
+                            <a:hlinkClick xmlns:a="http://schemas.openxmlformats.org/drawingml/2006/main" r:id="rId42"/>
                           </wp:docPr>
                           <wp:cNvGraphicFramePr/>
                           <a:graphic xmlns:a="http://schemas.openxmlformats.org/drawingml/2006/main">
@@ -5791,12 +5888,12 @@
                               <pic:pic xmlns:pic="http://schemas.openxmlformats.org/drawingml/2006/picture">
                                 <pic:nvPicPr>
                                   <pic:cNvPr id="102" name="Picture 35" title="Software University @ GitHub">
-                                    <a:hlinkClick r:id="rId21"/>
+                                    <a:hlinkClick r:id="rId42"/>
                                   </pic:cNvPr>
                                   <pic:cNvPicPr/>
                                 </pic:nvPicPr>
                                 <pic:blipFill>
-                                  <a:blip r:embed="rId22">
+                                  <a:blip r:embed="rId43">
                                     <a:extLst>
                                       <a:ext uri="{28A0092B-C50C-407E-A947-70E740481C1C}">
                                         <a14:useLocalDpi xmlns:a14="http://schemas.microsoft.com/office/drawing/2010/main" val="0"/>
@@ -5840,7 +5937,7 @@
                           <wp:extent cx="200025" cy="200025"/>
                           <wp:effectExtent l="0" t="0" r="9525" b="9525"/>
                           <wp:docPr id="32" name="Picture 32" title="Software University: Email Us">
-                            <a:hlinkClick xmlns:a="http://schemas.openxmlformats.org/drawingml/2006/main" r:id="rId23"/>
+                            <a:hlinkClick xmlns:a="http://schemas.openxmlformats.org/drawingml/2006/main" r:id="rId44"/>
                           </wp:docPr>
                           <wp:cNvGraphicFramePr/>
                           <a:graphic xmlns:a="http://schemas.openxmlformats.org/drawingml/2006/main">
@@ -5848,12 +5945,12 @@
                               <pic:pic xmlns:pic="http://schemas.openxmlformats.org/drawingml/2006/picture">
                                 <pic:nvPicPr>
                                   <pic:cNvPr id="32" name="Picture 32" title="Software University: Email Us">
-                                    <a:hlinkClick r:id="rId23"/>
+                                    <a:hlinkClick r:id="rId44"/>
                                   </pic:cNvPr>
                                   <pic:cNvPicPr/>
                                 </pic:nvPicPr>
                                 <pic:blipFill>
-                                  <a:blip r:embed="rId24"/>
+                                  <a:blip r:embed="rId45"/>
                                   <a:stretch>
                                     <a:fillRect/>
                                   </a:stretch>
@@ -8357,6 +8454,7 @@
     <w:lsdException w:name="HTML Sample" w:semiHidden="1" w:unhideWhenUsed="1"/>
     <w:lsdException w:name="HTML Typewriter" w:semiHidden="1" w:unhideWhenUsed="1"/>
     <w:lsdException w:name="HTML Variable" w:semiHidden="1" w:unhideWhenUsed="1"/>
+    <w:lsdException w:name="Normal Table" w:semiHidden="1" w:unhideWhenUsed="1"/>
     <w:lsdException w:name="annotation subject" w:semiHidden="1" w:unhideWhenUsed="1"/>
     <w:lsdException w:name="No List" w:semiHidden="1" w:unhideWhenUsed="1"/>
     <w:lsdException w:name="Outline List 1" w:semiHidden="1" w:unhideWhenUsed="1"/>
@@ -8399,8 +8497,11 @@
     <w:lsdException w:name="Table Contemporary" w:semiHidden="1" w:unhideWhenUsed="1"/>
     <w:lsdException w:name="Table Elegant" w:semiHidden="1" w:unhideWhenUsed="1"/>
     <w:lsdException w:name="Table Professional" w:semiHidden="1" w:unhideWhenUsed="1"/>
+    <w:lsdException w:name="Table Subtle 1" w:semiHidden="1" w:unhideWhenUsed="1"/>
     <w:lsdException w:name="Table Subtle 2" w:semiHidden="1" w:unhideWhenUsed="1"/>
     <w:lsdException w:name="Table Web 1" w:semiHidden="1" w:unhideWhenUsed="1"/>
+    <w:lsdException w:name="Table Web 2" w:semiHidden="1" w:unhideWhenUsed="1"/>
+    <w:lsdException w:name="Table Web 3" w:semiHidden="1" w:unhideWhenUsed="1"/>
     <w:lsdException w:name="Balloon Text" w:semiHidden="1" w:unhideWhenUsed="1"/>
     <w:lsdException w:name="Table Grid" w:uiPriority="59"/>
     <w:lsdException w:name="Table Theme" w:semiHidden="1" w:unhideWhenUsed="1"/>

</xml_diff>